<commit_message>
Testfälle in der Doku wurden überarbeitet
</commit_message>
<xml_diff>
--- a/Doku/Ergebniss Protokolle 01-06.docx
+++ b/Doku/Ergebniss Protokolle 01-06.docx
@@ -207,12 +207,8 @@
                                 </w:r>
                                 <w:r>
                                   <w:tab/>
-                                </w:r>
-                                <w:r>
                                   <w:t>Bearbeiten und Löschen existierender Einträgen</w:t>
                                 </w:r>
-                                <w:bookmarkStart w:id="0" w:name="_GoBack"/>
-                                <w:bookmarkEnd w:id="0"/>
                               </w:p>
                               <w:p/>
                               <w:p/>
@@ -1433,17 +1429,43 @@
               <w:t>Generierung der CSV Datei</w:t>
             </w:r>
           </w:p>
-        </w:tc>
-        <w:tc>
-          <w:tcPr>
-            <w:tcW w:w="2266" w:type="dxa"/>
-          </w:tcPr>
           <w:p>
             <w:pPr>
               <w:cnfStyle w:val="000000100000" w:firstRow="0" w:lastRow="0" w:firstColumn="0" w:lastColumn="0" w:oddVBand="0" w:evenVBand="0" w:oddHBand="1" w:evenHBand="0" w:firstRowFirstColumn="0" w:firstRowLastColumn="0" w:lastRowFirstColumn="0" w:lastRowLastColumn="0"/>
             </w:pPr>
-            <w:r>
-              <w:t>Generierung der CSV Datei</w:t>
+          </w:p>
+          <w:p>
+            <w:pPr>
+              <w:cnfStyle w:val="000000100000" w:firstRow="0" w:lastRow="0" w:firstColumn="0" w:lastColumn="0" w:oddVBand="0" w:evenVBand="0" w:oddHBand="1" w:evenHBand="0" w:firstRowFirstColumn="0" w:firstRowLastColumn="0" w:lastRowFirstColumn="0" w:lastRowLastColumn="0"/>
+            </w:pPr>
+            <w:r>
+              <w:t>Speichern des belanglosen Inhalts in die CSV Datei</w:t>
+            </w:r>
+          </w:p>
+        </w:tc>
+        <w:tc>
+          <w:tcPr>
+            <w:tcW w:w="2266" w:type="dxa"/>
+          </w:tcPr>
+          <w:p>
+            <w:pPr>
+              <w:cnfStyle w:val="000000100000" w:firstRow="0" w:lastRow="0" w:firstColumn="0" w:lastColumn="0" w:oddVBand="0" w:evenVBand="0" w:oddHBand="1" w:evenHBand="0" w:firstRowFirstColumn="0" w:firstRowLastColumn="0" w:lastRowFirstColumn="0" w:lastRowLastColumn="0"/>
+            </w:pPr>
+            <w:r>
+              <w:t>CSV Datei wurde generiert</w:t>
+            </w:r>
+          </w:p>
+          <w:p>
+            <w:pPr>
+              <w:cnfStyle w:val="000000100000" w:firstRow="0" w:lastRow="0" w:firstColumn="0" w:lastColumn="0" w:oddVBand="0" w:evenVBand="0" w:oddHBand="1" w:evenHBand="0" w:firstRowFirstColumn="0" w:firstRowLastColumn="0" w:lastRowFirstColumn="0" w:lastRowLastColumn="0"/>
+            </w:pPr>
+          </w:p>
+          <w:p>
+            <w:pPr>
+              <w:cnfStyle w:val="000000100000" w:firstRow="0" w:lastRow="0" w:firstColumn="0" w:lastColumn="0" w:oddVBand="0" w:evenVBand="0" w:oddHBand="1" w:evenHBand="0" w:firstRowFirstColumn="0" w:firstRowLastColumn="0" w:lastRowFirstColumn="0" w:lastRowLastColumn="0"/>
+            </w:pPr>
+            <w:r>
+              <w:t>Inhalt wurde in die CSV Datei gespeichert</w:t>
             </w:r>
           </w:p>
         </w:tc>
@@ -1560,7 +1582,6 @@
         <w:rPr>
           <w:rStyle w:val="Fett"/>
         </w:rPr>
-        <w:lastRenderedPageBreak/>
         <w:t>Ergebnis Protokoll Nr. 03</w:t>
       </w:r>
     </w:p>
@@ -1848,7 +1869,20 @@
             </w:r>
             <w:proofErr w:type="spellEnd"/>
             <w:r>
-              <w:t xml:space="preserve"> Datei, in welcher Attribute von Objekten der Klasse Komponente gespeichert sind (Übergabe aus einer </w:t>
+              <w:t xml:space="preserve"> Datei</w:t>
+            </w:r>
+          </w:p>
+          <w:p>
+            <w:pPr>
+              <w:cnfStyle w:val="000000000000" w:firstRow="0" w:lastRow="0" w:firstColumn="0" w:lastColumn="0" w:oddVBand="0" w:evenVBand="0" w:oddHBand="0" w:evenHBand="0" w:firstRowFirstColumn="0" w:firstRowLastColumn="0" w:lastRowFirstColumn="0" w:lastRowLastColumn="0"/>
+            </w:pPr>
+          </w:p>
+          <w:p>
+            <w:pPr>
+              <w:cnfStyle w:val="000000000000" w:firstRow="0" w:lastRow="0" w:firstColumn="0" w:lastColumn="0" w:oddVBand="0" w:evenVBand="0" w:oddHBand="0" w:evenHBand="0" w:firstRowFirstColumn="0" w:firstRowLastColumn="0" w:lastRowFirstColumn="0" w:lastRowLastColumn="0"/>
+            </w:pPr>
+            <w:r>
+              <w:t xml:space="preserve">Speichern von Einträgen in die CSV, welche in einer </w:t>
             </w:r>
             <w:proofErr w:type="spellStart"/>
             <w:r>
@@ -1856,7 +1890,7 @@
             </w:r>
             <w:proofErr w:type="spellEnd"/>
             <w:r>
-              <w:t>).</w:t>
+              <w:t xml:space="preserve"> übergeben wurden</w:t>
             </w:r>
           </w:p>
         </w:tc>
@@ -1869,163 +1903,49 @@
               <w:cnfStyle w:val="000000000000" w:firstRow="0" w:lastRow="0" w:firstColumn="0" w:lastColumn="0" w:oddVBand="0" w:evenVBand="0" w:oddHBand="0" w:evenHBand="0" w:firstRowFirstColumn="0" w:firstRowLastColumn="0" w:lastRowFirstColumn="0" w:lastRowLastColumn="0"/>
             </w:pPr>
             <w:r>
-              <w:t xml:space="preserve">CSV Datei wurde generiert mit allen Attributen der in der </w:t>
+              <w:t>CSV Datei wurde generiert.</w:t>
+            </w:r>
+          </w:p>
+          <w:p>
+            <w:pPr>
+              <w:cnfStyle w:val="000000000000" w:firstRow="0" w:lastRow="0" w:firstColumn="0" w:lastColumn="0" w:oddVBand="0" w:evenVBand="0" w:oddHBand="0" w:evenHBand="0" w:firstRowFirstColumn="0" w:firstRowLastColumn="0" w:lastRowFirstColumn="0" w:lastRowLastColumn="0"/>
+            </w:pPr>
+          </w:p>
+          <w:p>
+            <w:pPr>
+              <w:cnfStyle w:val="000000000000" w:firstRow="0" w:lastRow="0" w:firstColumn="0" w:lastColumn="0" w:oddVBand="0" w:evenVBand="0" w:oddHBand="0" w:evenHBand="0" w:firstRowFirstColumn="0" w:firstRowLastColumn="0" w:lastRowFirstColumn="0" w:lastRowLastColumn="0"/>
+            </w:pPr>
+            <w:r>
+              <w:t>Einträge, wurden in die CSV Datei gespeichert</w:t>
+            </w:r>
+          </w:p>
+        </w:tc>
+        <w:tc>
+          <w:tcPr>
+            <w:tcW w:w="2266" w:type="dxa"/>
+          </w:tcPr>
+          <w:p>
+            <w:pPr>
+              <w:cnfStyle w:val="000000000000" w:firstRow="0" w:lastRow="0" w:firstColumn="0" w:lastColumn="0" w:oddVBand="0" w:evenVBand="0" w:oddHBand="0" w:evenHBand="0" w:firstRowFirstColumn="0" w:firstRowLastColumn="0" w:lastRowFirstColumn="0" w:lastRowLastColumn="0"/>
+            </w:pPr>
+            <w:r>
+              <w:t xml:space="preserve">Davis </w:t>
             </w:r>
             <w:proofErr w:type="spellStart"/>
             <w:r>
-              <w:t>ArrayList</w:t>
+              <w:t>Fröse</w:t>
             </w:r>
             <w:proofErr w:type="spellEnd"/>
             <w:r>
-              <w:t xml:space="preserve"> übergebenen Objekte</w:t>
-            </w:r>
-          </w:p>
-        </w:tc>
-        <w:tc>
-          <w:tcPr>
-            <w:tcW w:w="2266" w:type="dxa"/>
-          </w:tcPr>
+              <w:t>,</w:t>
+            </w:r>
+          </w:p>
           <w:p>
             <w:pPr>
               <w:cnfStyle w:val="000000000000" w:firstRow="0" w:lastRow="0" w:firstColumn="0" w:lastColumn="0" w:oddVBand="0" w:evenVBand="0" w:oddHBand="0" w:evenHBand="0" w:firstRowFirstColumn="0" w:firstRowLastColumn="0" w:lastRowFirstColumn="0" w:lastRowLastColumn="0"/>
             </w:pPr>
             <w:r>
-              <w:t xml:space="preserve">Davis </w:t>
-            </w:r>
-            <w:proofErr w:type="spellStart"/>
-            <w:r>
-              <w:t>Fröse</w:t>
-            </w:r>
-            <w:proofErr w:type="spellEnd"/>
-            <w:r>
-              <w:t>,</w:t>
-            </w:r>
-          </w:p>
-          <w:p>
-            <w:pPr>
-              <w:cnfStyle w:val="000000000000" w:firstRow="0" w:lastRow="0" w:firstColumn="0" w:lastColumn="0" w:oddVBand="0" w:evenVBand="0" w:oddHBand="0" w:evenHBand="0" w:firstRowFirstColumn="0" w:firstRowLastColumn="0" w:lastRowFirstColumn="0" w:lastRowLastColumn="0"/>
-            </w:pPr>
-            <w:r>
               <w:t>Marco D’Addona</w:t>
-            </w:r>
-          </w:p>
-        </w:tc>
-      </w:tr>
-      <w:tr>
-        <w:trPr>
-          <w:cnfStyle w:val="000000100000" w:firstRow="0" w:lastRow="0" w:firstColumn="0" w:lastColumn="0" w:oddVBand="0" w:evenVBand="0" w:oddHBand="1" w:evenHBand="0" w:firstRowFirstColumn="0" w:firstRowLastColumn="0" w:lastRowFirstColumn="0" w:lastRowLastColumn="0"/>
-        </w:trPr>
-        <w:tc>
-          <w:tcPr>
-            <w:cnfStyle w:val="001000000000" w:firstRow="0" w:lastRow="0" w:firstColumn="1" w:lastColumn="0" w:oddVBand="0" w:evenVBand="0" w:oddHBand="0" w:evenHBand="0" w:firstRowFirstColumn="0" w:firstRowLastColumn="0" w:lastRowFirstColumn="0" w:lastRowLastColumn="0"/>
-            <w:tcW w:w="2264" w:type="dxa"/>
-          </w:tcPr>
-          <w:p>
-            <w:pPr>
-              <w:rPr>
-                <w:b w:val="0"/>
-              </w:rPr>
-            </w:pPr>
-            <w:r>
-              <w:rPr>
-                <w:b w:val="0"/>
-              </w:rPr>
-              <w:t>Generierung der Datei Gebaeude.csv</w:t>
-            </w:r>
-          </w:p>
-        </w:tc>
-        <w:tc>
-          <w:tcPr>
-            <w:tcW w:w="2266" w:type="dxa"/>
-          </w:tcPr>
-          <w:p>
-            <w:pPr>
-              <w:cnfStyle w:val="000000100000" w:firstRow="0" w:lastRow="0" w:firstColumn="0" w:lastColumn="0" w:oddVBand="0" w:evenVBand="0" w:oddHBand="1" w:evenHBand="0" w:firstRowFirstColumn="0" w:firstRowLastColumn="0" w:lastRowFirstColumn="0" w:lastRowLastColumn="0"/>
-            </w:pPr>
-            <w:r>
-              <w:t xml:space="preserve">Generierung der </w:t>
-            </w:r>
-            <w:proofErr w:type="spellStart"/>
-            <w:r>
-              <w:t>csv</w:t>
-            </w:r>
-            <w:proofErr w:type="spellEnd"/>
-            <w:r>
-              <w:t xml:space="preserve"> Datei, in welcher Attribute von Objekten der Klasse </w:t>
-            </w:r>
-            <w:proofErr w:type="spellStart"/>
-            <w:r>
-              <w:t>Gebaeude</w:t>
-            </w:r>
-            <w:proofErr w:type="spellEnd"/>
-            <w:r>
-              <w:t xml:space="preserve"> gespeichert sind (Übergabe aus einer </w:t>
-            </w:r>
-            <w:proofErr w:type="spellStart"/>
-            <w:r>
-              <w:t>ArrayList</w:t>
-            </w:r>
-            <w:proofErr w:type="spellEnd"/>
-            <w:r>
-              <w:t>).</w:t>
-            </w:r>
-          </w:p>
-        </w:tc>
-        <w:tc>
-          <w:tcPr>
-            <w:tcW w:w="2266" w:type="dxa"/>
-          </w:tcPr>
-          <w:p>
-            <w:pPr>
-              <w:cnfStyle w:val="000000100000" w:firstRow="0" w:lastRow="0" w:firstColumn="0" w:lastColumn="0" w:oddVBand="0" w:evenVBand="0" w:oddHBand="1" w:evenHBand="0" w:firstRowFirstColumn="0" w:firstRowLastColumn="0" w:lastRowFirstColumn="0" w:lastRowLastColumn="0"/>
-            </w:pPr>
-            <w:r>
-              <w:t xml:space="preserve">CSV Datei wurde generiert mit dem meisten </w:t>
-            </w:r>
-            <w:proofErr w:type="spellStart"/>
-            <w:r>
-              <w:t>Attibuten</w:t>
-            </w:r>
-            <w:proofErr w:type="spellEnd"/>
-            <w:r>
-              <w:t xml:space="preserve"> der Objekte.</w:t>
-            </w:r>
-          </w:p>
-          <w:p>
-            <w:pPr>
-              <w:cnfStyle w:val="000000100000" w:firstRow="0" w:lastRow="0" w:firstColumn="0" w:lastColumn="0" w:oddVBand="0" w:evenVBand="0" w:oddHBand="1" w:evenHBand="0" w:firstRowFirstColumn="0" w:firstRowLastColumn="0" w:lastRowFirstColumn="0" w:lastRowLastColumn="0"/>
-            </w:pPr>
-            <w:r>
-              <w:t>Fehlerhafte Anzeige der Übergebenen Räume der Gebäude.</w:t>
-            </w:r>
-          </w:p>
-        </w:tc>
-        <w:tc>
-          <w:tcPr>
-            <w:tcW w:w="2266" w:type="dxa"/>
-          </w:tcPr>
-          <w:p>
-            <w:pPr>
-              <w:cnfStyle w:val="000000100000" w:firstRow="0" w:lastRow="0" w:firstColumn="0" w:lastColumn="0" w:oddVBand="0" w:evenVBand="0" w:oddHBand="1" w:evenHBand="0" w:firstRowFirstColumn="0" w:firstRowLastColumn="0" w:lastRowFirstColumn="0" w:lastRowLastColumn="0"/>
-            </w:pPr>
-            <w:r>
-              <w:t xml:space="preserve">Davis </w:t>
-            </w:r>
-            <w:proofErr w:type="spellStart"/>
-            <w:r>
-              <w:t>Fröse</w:t>
-            </w:r>
-            <w:proofErr w:type="spellEnd"/>
-            <w:r>
-              <w:t>,</w:t>
-            </w:r>
-          </w:p>
-          <w:p>
-            <w:pPr>
-              <w:cnfStyle w:val="000000100000" w:firstRow="0" w:lastRow="0" w:firstColumn="0" w:lastColumn="0" w:oddVBand="0" w:evenVBand="0" w:oddHBand="1" w:evenHBand="0" w:firstRowFirstColumn="0" w:firstRowLastColumn="0" w:lastRowFirstColumn="0" w:lastRowLastColumn="0"/>
-            </w:pPr>
-            <w:r>
-              <w:t>Marco D‘Addona</w:t>
             </w:r>
           </w:p>
         </w:tc>
@@ -2088,6 +2008,20 @@
       </w:r>
     </w:p>
     <w:p/>
+    <w:p>
+      <w:pPr>
+        <w:rPr>
+          <w:b/>
+        </w:rPr>
+      </w:pPr>
+    </w:p>
+    <w:p>
+      <w:pPr>
+        <w:rPr>
+          <w:b/>
+        </w:rPr>
+      </w:pPr>
+    </w:p>
     <w:p>
       <w:pPr>
         <w:rPr>
@@ -2362,7 +2296,7 @@
               <w:cnfStyle w:val="000000000000" w:firstRow="0" w:lastRow="0" w:firstColumn="0" w:lastColumn="0" w:oddVBand="0" w:evenVBand="0" w:oddHBand="0" w:evenHBand="0" w:firstRowFirstColumn="0" w:firstRowLastColumn="0" w:lastRowFirstColumn="0" w:lastRowLastColumn="0"/>
             </w:pPr>
             <w:r>
-              <w:t>Speicherung der neuen Werte in die CSV Dateien</w:t>
+              <w:t>Einträge werden in die CSV Datei gespeichert</w:t>
             </w:r>
           </w:p>
         </w:tc>
@@ -2375,7 +2309,7 @@
               <w:cnfStyle w:val="000000000000" w:firstRow="0" w:lastRow="0" w:firstColumn="0" w:lastColumn="0" w:oddVBand="0" w:evenVBand="0" w:oddHBand="0" w:evenHBand="0" w:firstRowFirstColumn="0" w:firstRowLastColumn="0" w:lastRowFirstColumn="0" w:lastRowLastColumn="0"/>
             </w:pPr>
             <w:r>
-              <w:t>Speicherung der neuen Werte in die CSV Dateien</w:t>
+              <w:t>Einträge wurden in die CSV Datei gespeichert</w:t>
             </w:r>
           </w:p>
         </w:tc>
@@ -2574,6 +2508,7 @@
       <w:tr>
         <w:trPr>
           <w:cnfStyle w:val="000000100000" w:firstRow="0" w:lastRow="0" w:firstColumn="0" w:lastColumn="0" w:oddVBand="0" w:evenVBand="0" w:oddHBand="1" w:evenHBand="0" w:firstRowFirstColumn="0" w:firstRowLastColumn="0" w:lastRowFirstColumn="0" w:lastRowLastColumn="0"/>
+          <w:trHeight w:val="1611"/>
         </w:trPr>
         <w:tc>
           <w:tcPr>
@@ -2590,7 +2525,7 @@
               <w:rPr>
                 <w:b w:val="0"/>
               </w:rPr>
-              <w:t>Anzeige der Daten aus der CSV Datei</w:t>
+              <w:t>Anzeige der Daten</w:t>
             </w:r>
           </w:p>
         </w:tc>
@@ -2603,7 +2538,7 @@
               <w:cnfStyle w:val="000000100000" w:firstRow="0" w:lastRow="0" w:firstColumn="0" w:lastColumn="0" w:oddVBand="0" w:evenVBand="0" w:oddHBand="1" w:evenHBand="0" w:firstRowFirstColumn="0" w:firstRowLastColumn="0" w:lastRowFirstColumn="0" w:lastRowLastColumn="0"/>
             </w:pPr>
             <w:r>
-              <w:t>Daten aus der CSV Datei werden ausgelesen und in der Tabelle angezeigt</w:t>
+              <w:t xml:space="preserve">Einträge aus der CSV Datei werden in der Tabelle eingetragen </w:t>
             </w:r>
           </w:p>
         </w:tc>
@@ -2616,7 +2551,19 @@
               <w:cnfStyle w:val="000000100000" w:firstRow="0" w:lastRow="0" w:firstColumn="0" w:lastColumn="0" w:oddVBand="0" w:evenVBand="0" w:oddHBand="1" w:evenHBand="0" w:firstRowFirstColumn="0" w:firstRowLastColumn="0" w:lastRowFirstColumn="0" w:lastRowLastColumn="0"/>
             </w:pPr>
             <w:r>
-              <w:t>Daten aus der CSV Datei werden ausgelesen und in der Tabelle angezeigt</w:t>
+              <w:t xml:space="preserve">Einträge aus der CSV Datei </w:t>
+            </w:r>
+            <w:r>
+              <w:t>wurden</w:t>
+            </w:r>
+            <w:r>
+              <w:t xml:space="preserve"> in </w:t>
+            </w:r>
+            <w:r>
+              <w:t>die</w:t>
+            </w:r>
+            <w:r>
+              <w:t xml:space="preserve"> Tabelle eingetragen</w:t>
             </w:r>
           </w:p>
         </w:tc>
@@ -2627,6 +2574,95 @@
           <w:p>
             <w:pPr>
               <w:cnfStyle w:val="000000100000" w:firstRow="0" w:lastRow="0" w:firstColumn="0" w:lastColumn="0" w:oddVBand="0" w:evenVBand="0" w:oddHBand="1" w:evenHBand="0" w:firstRowFirstColumn="0" w:firstRowLastColumn="0" w:lastRowFirstColumn="0" w:lastRowLastColumn="0"/>
+            </w:pPr>
+            <w:r>
+              <w:t>alle Gruppenmitglieder</w:t>
+            </w:r>
+          </w:p>
+        </w:tc>
+      </w:tr>
+      <w:tr>
+        <w:trPr>
+          <w:trHeight w:val="1611"/>
+        </w:trPr>
+        <w:tc>
+          <w:tcPr>
+            <w:cnfStyle w:val="001000000000" w:firstRow="0" w:lastRow="0" w:firstColumn="1" w:lastColumn="0" w:oddVBand="0" w:evenVBand="0" w:oddHBand="0" w:evenHBand="0" w:firstRowFirstColumn="0" w:firstRowLastColumn="0" w:lastRowFirstColumn="0" w:lastRowLastColumn="0"/>
+            <w:tcW w:w="2264" w:type="dxa"/>
+          </w:tcPr>
+          <w:p>
+            <w:pPr>
+              <w:rPr>
+                <w:b w:val="0"/>
+              </w:rPr>
+            </w:pPr>
+            <w:r>
+              <w:rPr>
+                <w:b w:val="0"/>
+              </w:rPr>
+              <w:t>Komponente hinzufügen</w:t>
+            </w:r>
+          </w:p>
+        </w:tc>
+        <w:tc>
+          <w:tcPr>
+            <w:tcW w:w="2266" w:type="dxa"/>
+          </w:tcPr>
+          <w:p>
+            <w:pPr>
+              <w:cnfStyle w:val="000000000000" w:firstRow="0" w:lastRow="0" w:firstColumn="0" w:lastColumn="0" w:oddVBand="0" w:evenVBand="0" w:oddHBand="0" w:evenHBand="0" w:firstRowFirstColumn="0" w:firstRowLastColumn="0" w:lastRowFirstColumn="0" w:lastRowLastColumn="0"/>
+            </w:pPr>
+            <w:r>
+              <w:t>CSV Datei wird überschrieben</w:t>
+            </w:r>
+          </w:p>
+          <w:p>
+            <w:pPr>
+              <w:cnfStyle w:val="000000000000" w:firstRow="0" w:lastRow="0" w:firstColumn="0" w:lastColumn="0" w:oddVBand="0" w:evenVBand="0" w:oddHBand="0" w:evenHBand="0" w:firstRowFirstColumn="0" w:firstRowLastColumn="0" w:lastRowFirstColumn="0" w:lastRowLastColumn="0"/>
+            </w:pPr>
+          </w:p>
+          <w:p>
+            <w:pPr>
+              <w:cnfStyle w:val="000000000000" w:firstRow="0" w:lastRow="0" w:firstColumn="0" w:lastColumn="0" w:oddVBand="0" w:evenVBand="0" w:oddHBand="0" w:evenHBand="0" w:firstRowFirstColumn="0" w:firstRowLastColumn="0" w:lastRowFirstColumn="0" w:lastRowLastColumn="0"/>
+            </w:pPr>
+            <w:r>
+              <w:t>Tabelleneinträge werden aktualisiert</w:t>
+            </w:r>
+          </w:p>
+        </w:tc>
+        <w:tc>
+          <w:tcPr>
+            <w:tcW w:w="2266" w:type="dxa"/>
+          </w:tcPr>
+          <w:p>
+            <w:pPr>
+              <w:cnfStyle w:val="000000000000" w:firstRow="0" w:lastRow="0" w:firstColumn="0" w:lastColumn="0" w:oddVBand="0" w:evenVBand="0" w:oddHBand="0" w:evenHBand="0" w:firstRowFirstColumn="0" w:firstRowLastColumn="0" w:lastRowFirstColumn="0" w:lastRowLastColumn="0"/>
+            </w:pPr>
+            <w:r>
+              <w:t>CSV Datei wurde überschrieben</w:t>
+            </w:r>
+          </w:p>
+          <w:p>
+            <w:pPr>
+              <w:cnfStyle w:val="000000000000" w:firstRow="0" w:lastRow="0" w:firstColumn="0" w:lastColumn="0" w:oddVBand="0" w:evenVBand="0" w:oddHBand="0" w:evenHBand="0" w:firstRowFirstColumn="0" w:firstRowLastColumn="0" w:lastRowFirstColumn="0" w:lastRowLastColumn="0"/>
+            </w:pPr>
+          </w:p>
+          <w:p>
+            <w:pPr>
+              <w:cnfStyle w:val="000000000000" w:firstRow="0" w:lastRow="0" w:firstColumn="0" w:lastColumn="0" w:oddVBand="0" w:evenVBand="0" w:oddHBand="0" w:evenHBand="0" w:firstRowFirstColumn="0" w:firstRowLastColumn="0" w:lastRowFirstColumn="0" w:lastRowLastColumn="0"/>
+            </w:pPr>
+            <w:r>
+              <w:t>Tabelleneinträge wurden aktualisiert</w:t>
+            </w:r>
+          </w:p>
+        </w:tc>
+        <w:tc>
+          <w:tcPr>
+            <w:tcW w:w="2266" w:type="dxa"/>
+          </w:tcPr>
+          <w:p>
+            <w:pPr>
+              <w:cnfStyle w:val="000000000000" w:firstRow="0" w:lastRow="0" w:firstColumn="0" w:lastColumn="0" w:oddVBand="0" w:evenVBand="0" w:oddHBand="0" w:evenHBand="0" w:firstRowFirstColumn="0" w:firstRowLastColumn="0" w:lastRowFirstColumn="0" w:lastRowLastColumn="0"/>
             </w:pPr>
             <w:r>
               <w:t>alle Gruppenmitglieder</w:t>
@@ -2635,7 +2671,6 @@
         </w:tc>
       </w:tr>
     </w:tbl>
-    <w:p/>
     <w:p/>
     <w:p>
       <w:r>
@@ -2670,14 +2705,10 @@
     <w:p/>
     <w:p/>
     <w:p/>
-    <w:p/>
-    <w:p/>
-    <w:p/>
-    <w:p/>
-    <w:p/>
-    <w:p/>
-    <w:p/>
-    <w:p/>
+    <w:p>
+      <w:bookmarkStart w:id="0" w:name="_GoBack"/>
+      <w:bookmarkEnd w:id="0"/>
+    </w:p>
     <w:p>
       <w:pPr>
         <w:rPr>
@@ -2688,6 +2719,7 @@
         <w:rPr>
           <w:b/>
         </w:rPr>
+        <w:lastRenderedPageBreak/>
         <w:t>Ergebnis Protokoll Nr. 06</w:t>
       </w:r>
     </w:p>
@@ -2821,7 +2853,7 @@
               <w:rPr>
                 <w:b w:val="0"/>
               </w:rPr>
-              <w:t>Einträge lassen sich in der Tabelle anklicken und bearbeiten</w:t>
+              <w:t xml:space="preserve">Tabelleneintrag bearbeiten </w:t>
             </w:r>
           </w:p>
         </w:tc>
@@ -2834,20 +2866,46 @@
               <w:cnfStyle w:val="000000100000" w:firstRow="0" w:lastRow="0" w:firstColumn="0" w:lastColumn="0" w:oddVBand="0" w:evenVBand="0" w:oddHBand="1" w:evenHBand="0" w:firstRowFirstColumn="0" w:firstRowLastColumn="0" w:lastRowFirstColumn="0" w:lastRowLastColumn="0"/>
             </w:pPr>
             <w:r>
-              <w:t>Tabelleneinträge lassen sich bearbeiten</w:t>
-            </w:r>
-          </w:p>
-        </w:tc>
-        <w:tc>
-          <w:tcPr>
-            <w:tcW w:w="2266" w:type="dxa"/>
-          </w:tcPr>
+              <w:t>Tabelle wird aktualisiert</w:t>
+            </w:r>
+          </w:p>
           <w:p>
             <w:pPr>
               <w:cnfStyle w:val="000000100000" w:firstRow="0" w:lastRow="0" w:firstColumn="0" w:lastColumn="0" w:oddVBand="0" w:evenVBand="0" w:oddHBand="1" w:evenHBand="0" w:firstRowFirstColumn="0" w:firstRowLastColumn="0" w:lastRowFirstColumn="0" w:lastRowLastColumn="0"/>
             </w:pPr>
-            <w:r>
-              <w:t>Tabelleneinträge lassen sich bearbeiten</w:t>
+          </w:p>
+          <w:p>
+            <w:pPr>
+              <w:cnfStyle w:val="000000100000" w:firstRow="0" w:lastRow="0" w:firstColumn="0" w:lastColumn="0" w:oddVBand="0" w:evenVBand="0" w:oddHBand="1" w:evenHBand="0" w:firstRowFirstColumn="0" w:firstRowLastColumn="0" w:lastRowFirstColumn="0" w:lastRowLastColumn="0"/>
+            </w:pPr>
+            <w:r>
+              <w:t>CSV Datei wird aktualisiert</w:t>
+            </w:r>
+          </w:p>
+        </w:tc>
+        <w:tc>
+          <w:tcPr>
+            <w:tcW w:w="2266" w:type="dxa"/>
+          </w:tcPr>
+          <w:p>
+            <w:pPr>
+              <w:cnfStyle w:val="000000100000" w:firstRow="0" w:lastRow="0" w:firstColumn="0" w:lastColumn="0" w:oddVBand="0" w:evenVBand="0" w:oddHBand="1" w:evenHBand="0" w:firstRowFirstColumn="0" w:firstRowLastColumn="0" w:lastRowFirstColumn="0" w:lastRowLastColumn="0"/>
+            </w:pPr>
+            <w:r>
+              <w:t>Tabelle wurde aktualisiert</w:t>
+            </w:r>
+          </w:p>
+          <w:p>
+            <w:pPr>
+              <w:cnfStyle w:val="000000100000" w:firstRow="0" w:lastRow="0" w:firstColumn="0" w:lastColumn="0" w:oddVBand="0" w:evenVBand="0" w:oddHBand="1" w:evenHBand="0" w:firstRowFirstColumn="0" w:firstRowLastColumn="0" w:lastRowFirstColumn="0" w:lastRowLastColumn="0"/>
+            </w:pPr>
+          </w:p>
+          <w:p>
+            <w:pPr>
+              <w:cnfStyle w:val="000000100000" w:firstRow="0" w:lastRow="0" w:firstColumn="0" w:lastColumn="0" w:oddVBand="0" w:evenVBand="0" w:oddHBand="1" w:evenHBand="0" w:firstRowFirstColumn="0" w:firstRowLastColumn="0" w:lastRowFirstColumn="0" w:lastRowLastColumn="0"/>
+            </w:pPr>
+            <w:r>
+              <w:t>CSV Datei wurde aktualisiert</w:t>
             </w:r>
           </w:p>
         </w:tc>
@@ -2881,7 +2939,7 @@
               <w:rPr>
                 <w:b w:val="0"/>
               </w:rPr>
-              <w:t>Klick auf den Button „Änderung übernehmen“</w:t>
+              <w:t>Tabelleneintrag löschen</w:t>
             </w:r>
           </w:p>
         </w:tc>
@@ -2894,36 +2952,46 @@
               <w:cnfStyle w:val="000000000000" w:firstRow="0" w:lastRow="0" w:firstColumn="0" w:lastColumn="0" w:oddVBand="0" w:evenVBand="0" w:oddHBand="0" w:evenHBand="0" w:firstRowFirstColumn="0" w:firstRowLastColumn="0" w:lastRowFirstColumn="0" w:lastRowLastColumn="0"/>
             </w:pPr>
             <w:r>
-              <w:t>Abänderung der Tabelle und Aktualisierung der .</w:t>
-            </w:r>
-            <w:proofErr w:type="spellStart"/>
-            <w:r>
-              <w:t>csv</w:t>
-            </w:r>
-            <w:proofErr w:type="spellEnd"/>
-            <w:r>
-              <w:t xml:space="preserve"> Datei</w:t>
-            </w:r>
-          </w:p>
-        </w:tc>
-        <w:tc>
-          <w:tcPr>
-            <w:tcW w:w="2266" w:type="dxa"/>
-          </w:tcPr>
+              <w:t>Eintrag wird aus der Tabelle gelöscht</w:t>
+            </w:r>
+          </w:p>
           <w:p>
             <w:pPr>
               <w:cnfStyle w:val="000000000000" w:firstRow="0" w:lastRow="0" w:firstColumn="0" w:lastColumn="0" w:oddVBand="0" w:evenVBand="0" w:oddHBand="0" w:evenHBand="0" w:firstRowFirstColumn="0" w:firstRowLastColumn="0" w:lastRowFirstColumn="0" w:lastRowLastColumn="0"/>
             </w:pPr>
-            <w:r>
-              <w:t>Abänderung der Tabelle und Aktualisierung der .</w:t>
-            </w:r>
-            <w:proofErr w:type="spellStart"/>
-            <w:r>
-              <w:t>csv</w:t>
-            </w:r>
-            <w:proofErr w:type="spellEnd"/>
-            <w:r>
-              <w:t xml:space="preserve"> Datei</w:t>
+          </w:p>
+          <w:p>
+            <w:pPr>
+              <w:cnfStyle w:val="000000000000" w:firstRow="0" w:lastRow="0" w:firstColumn="0" w:lastColumn="0" w:oddVBand="0" w:evenVBand="0" w:oddHBand="0" w:evenHBand="0" w:firstRowFirstColumn="0" w:firstRowLastColumn="0" w:lastRowFirstColumn="0" w:lastRowLastColumn="0"/>
+            </w:pPr>
+            <w:r>
+              <w:t>Eintrag wird aus der CSV Datei gelöscht</w:t>
+            </w:r>
+          </w:p>
+        </w:tc>
+        <w:tc>
+          <w:tcPr>
+            <w:tcW w:w="2266" w:type="dxa"/>
+          </w:tcPr>
+          <w:p>
+            <w:pPr>
+              <w:cnfStyle w:val="000000000000" w:firstRow="0" w:lastRow="0" w:firstColumn="0" w:lastColumn="0" w:oddVBand="0" w:evenVBand="0" w:oddHBand="0" w:evenHBand="0" w:firstRowFirstColumn="0" w:firstRowLastColumn="0" w:lastRowFirstColumn="0" w:lastRowLastColumn="0"/>
+            </w:pPr>
+            <w:r>
+              <w:t>Eintrag wurde aus der Tabelle gelöscht</w:t>
+            </w:r>
+          </w:p>
+          <w:p>
+            <w:pPr>
+              <w:cnfStyle w:val="000000000000" w:firstRow="0" w:lastRow="0" w:firstColumn="0" w:lastColumn="0" w:oddVBand="0" w:evenVBand="0" w:oddHBand="0" w:evenHBand="0" w:firstRowFirstColumn="0" w:firstRowLastColumn="0" w:lastRowFirstColumn="0" w:lastRowLastColumn="0"/>
+            </w:pPr>
+          </w:p>
+          <w:p>
+            <w:pPr>
+              <w:cnfStyle w:val="000000000000" w:firstRow="0" w:lastRow="0" w:firstColumn="0" w:lastColumn="0" w:oddVBand="0" w:evenVBand="0" w:oddHBand="0" w:evenHBand="0" w:firstRowFirstColumn="0" w:firstRowLastColumn="0" w:lastRowFirstColumn="0" w:lastRowLastColumn="0"/>
+            </w:pPr>
+            <w:r>
+              <w:t>Eintrag wurde aus der CSV Datei gelöscht</w:t>
             </w:r>
           </w:p>
         </w:tc>

</xml_diff>